<commit_message>
About page and some bugfixs
</commit_message>
<xml_diff>
--- a/Relatório pweb.docx
+++ b/Relatório pweb.docx
@@ -1,6 +1,6 @@
 
 <file path=word/document.xml><?xml version="1.0" encoding="utf-8"?>
-<w:document xmlns:wpc="http://schemas.microsoft.com/office/word/2010/wordprocessingCanvas" xmlns:mc="http://schemas.openxmlformats.org/markup-compatibility/2006" xmlns:o="urn:schemas-microsoft-com:office:office" xmlns:r="http://schemas.openxmlformats.org/officeDocument/2006/relationships" xmlns:m="http://schemas.openxmlformats.org/officeDocument/2006/math" xmlns:v="urn:schemas-microsoft-com:vml" xmlns:wp14="http://schemas.microsoft.com/office/word/2010/wordprocessingDrawing" xmlns:wp="http://schemas.openxmlformats.org/drawingml/2006/wordprocessingDrawing" xmlns:w10="urn:schemas-microsoft-com:office:word" xmlns:w="http://schemas.openxmlformats.org/wordprocessingml/2006/main" xmlns:w14="http://schemas.microsoft.com/office/word/2010/wordml" xmlns:w15="http://schemas.microsoft.com/office/word/2012/wordml" xmlns:wpg="http://schemas.microsoft.com/office/word/2010/wordprocessingGroup" xmlns:wpi="http://schemas.microsoft.com/office/word/2010/wordprocessingInk" xmlns:wne="http://schemas.microsoft.com/office/word/2006/wordml" xmlns:wps="http://schemas.microsoft.com/office/word/2010/wordprocessingShape" mc:Ignorable="w14 w15 wp14">
+<w:document xmlns:wpc="http://schemas.microsoft.com/office/word/2010/wordprocessingCanvas" xmlns:cx="http://schemas.microsoft.com/office/drawing/2014/chartex" xmlns:cx1="http://schemas.microsoft.com/office/drawing/2015/9/8/chartex" xmlns:cx2="http://schemas.microsoft.com/office/drawing/2015/10/21/chartex" xmlns:cx3="http://schemas.microsoft.com/office/drawing/2016/5/9/chartex" xmlns:cx4="http://schemas.microsoft.com/office/drawing/2016/5/10/chartex" xmlns:cx5="http://schemas.microsoft.com/office/drawing/2016/5/11/chartex" xmlns:mc="http://schemas.openxmlformats.org/markup-compatibility/2006" xmlns:o="urn:schemas-microsoft-com:office:office" xmlns:r="http://schemas.openxmlformats.org/officeDocument/2006/relationships" xmlns:m="http://schemas.openxmlformats.org/officeDocument/2006/math" xmlns:v="urn:schemas-microsoft-com:vml" xmlns:wp14="http://schemas.microsoft.com/office/word/2010/wordprocessingDrawing" xmlns:wp="http://schemas.openxmlformats.org/drawingml/2006/wordprocessingDrawing" xmlns:w10="urn:schemas-microsoft-com:office:word" xmlns:w="http://schemas.openxmlformats.org/wordprocessingml/2006/main" xmlns:w14="http://schemas.microsoft.com/office/word/2010/wordml" xmlns:w15="http://schemas.microsoft.com/office/word/2012/wordml" xmlns:w16se="http://schemas.microsoft.com/office/word/2015/wordml/symex" xmlns:wpg="http://schemas.microsoft.com/office/word/2010/wordprocessingGroup" xmlns:wpi="http://schemas.microsoft.com/office/word/2010/wordprocessingInk" xmlns:wne="http://schemas.microsoft.com/office/word/2006/wordml" xmlns:wps="http://schemas.microsoft.com/office/word/2010/wordprocessingShape" mc:Ignorable="w14 w15 w16se wp14">
   <w:body>
     <w:p>
       <w:pPr>
@@ -9,7 +9,7 @@
       <w:r>
         <w:rPr>
           <w:noProof/>
-          <w:lang w:eastAsia="ja-JP"/>
+          <w:lang w:val="en-GB" w:eastAsia="en-GB"/>
         </w:rPr>
         <w:drawing>
           <wp:inline distT="0" distB="0" distL="0" distR="0" wp14:anchorId="39E62942" wp14:editId="39E62943">
@@ -276,25 +276,27 @@
         <w:t>2016/2017</w:t>
       </w:r>
     </w:p>
-    <w:p/>
-    <w:p>
-      <w:pPr>
-        <w:rPr>
-          <w:rStyle w:val="BookTitle"/>
+    <w:p>
+      <w:pPr>
+        <w:rPr>
+          <w:rStyle w:val="TtulodoLivro"/>
           <w:sz w:val="32"/>
         </w:rPr>
       </w:pPr>
-      <w:r>
-        <w:rPr>
-          <w:rStyle w:val="BookTitle"/>
+      <w:bookmarkStart w:id="0" w:name="_GoBack"/>
+      <w:bookmarkEnd w:id="0"/>
+      <w:r>
+        <w:rPr>
+          <w:rStyle w:val="TtulodoLivro"/>
           <w:sz w:val="32"/>
         </w:rPr>
+        <w:lastRenderedPageBreak/>
         <w:t>Índice</w:t>
       </w:r>
     </w:p>
     <w:p>
       <w:pPr>
-        <w:pStyle w:val="TOC1"/>
+        <w:pStyle w:val="ndice1"/>
         <w:tabs>
           <w:tab w:val="left" w:pos="440"/>
           <w:tab w:val="right" w:leader="dot" w:pos="8494"/>
@@ -319,10 +321,10 @@
       <w:r>
         <w:fldChar w:fldCharType="separate"/>
       </w:r>
-      <w:hyperlink w:anchor="_Toc471916790" w:history="1">
-        <w:r>
-          <w:rPr>
-            <w:rStyle w:val="Hyperlink"/>
+      <w:hyperlink w:anchor="_Toc471927753" w:history="1">
+        <w:r>
+          <w:rPr>
+            <w:rStyle w:val="Hiperligao"/>
             <w:noProof/>
           </w:rPr>
           <w:t>1.</w:t>
@@ -342,7 +344,7 @@
         </w:r>
         <w:r>
           <w:rPr>
-            <w:rStyle w:val="Hyperlink"/>
+            <w:rStyle w:val="Hiperligao"/>
             <w:noProof/>
           </w:rPr>
           <w:t>Introdução</w:t>
@@ -366,7 +368,7 @@
             <w:noProof/>
             <w:webHidden/>
           </w:rPr>
-          <w:instrText xml:space="preserve"> PAGEREF _Toc471916790 \h </w:instrText>
+          <w:instrText xml:space="preserve"> PAGEREF _Toc471927753 \h </w:instrText>
         </w:r>
         <w:r>
           <w:rPr>
@@ -399,7 +401,7 @@
     </w:p>
     <w:p>
       <w:pPr>
-        <w:pStyle w:val="TOC1"/>
+        <w:pStyle w:val="ndice1"/>
         <w:tabs>
           <w:tab w:val="left" w:pos="440"/>
           <w:tab w:val="right" w:leader="dot" w:pos="8494"/>
@@ -415,10 +417,10 @@
           <w:lang w:val="en-GB" w:eastAsia="en-GB"/>
         </w:rPr>
       </w:pPr>
-      <w:hyperlink w:anchor="_Toc471916791" w:history="1">
-        <w:r>
-          <w:rPr>
-            <w:rStyle w:val="Hyperlink"/>
+      <w:hyperlink w:anchor="_Toc471927754" w:history="1">
+        <w:r>
+          <w:rPr>
+            <w:rStyle w:val="Hiperligao"/>
             <w:noProof/>
           </w:rPr>
           <w:t>2.</w:t>
@@ -438,7 +440,7 @@
         </w:r>
         <w:r>
           <w:rPr>
-            <w:rStyle w:val="Hyperlink"/>
+            <w:rStyle w:val="Hiperligao"/>
             <w:noProof/>
           </w:rPr>
           <w:t>Funcionalidades</w:t>
@@ -462,7 +464,7 @@
             <w:noProof/>
             <w:webHidden/>
           </w:rPr>
-          <w:instrText xml:space="preserve"> PAGEREF _Toc471916791 \h </w:instrText>
+          <w:instrText xml:space="preserve"> PAGEREF _Toc471927754 \h </w:instrText>
         </w:r>
         <w:r>
           <w:rPr>
@@ -495,7 +497,7 @@
     </w:p>
     <w:p>
       <w:pPr>
-        <w:pStyle w:val="TOC2"/>
+        <w:pStyle w:val="ndice2"/>
         <w:tabs>
           <w:tab w:val="left" w:pos="880"/>
           <w:tab w:val="right" w:leader="dot" w:pos="8494"/>
@@ -509,10 +511,10 @@
           <w:lang w:val="en-GB" w:eastAsia="en-GB"/>
         </w:rPr>
       </w:pPr>
-      <w:hyperlink w:anchor="_Toc471916792" w:history="1">
-        <w:r>
-          <w:rPr>
-            <w:rStyle w:val="Hyperlink"/>
+      <w:hyperlink w:anchor="_Toc471927755" w:history="1">
+        <w:r>
+          <w:rPr>
+            <w:rStyle w:val="Hiperligao"/>
             <w:noProof/>
           </w:rPr>
           <w:t>2.1.</w:t>
@@ -530,7 +532,7 @@
         </w:r>
         <w:r>
           <w:rPr>
-            <w:rStyle w:val="Hyperlink"/>
+            <w:rStyle w:val="Hiperligao"/>
             <w:noProof/>
           </w:rPr>
           <w:t>Perfil Cliente</w:t>
@@ -554,7 +556,7 @@
             <w:noProof/>
             <w:webHidden/>
           </w:rPr>
-          <w:instrText xml:space="preserve"> PAGEREF _Toc471916792 \h </w:instrText>
+          <w:instrText xml:space="preserve"> PAGEREF _Toc471927755 \h </w:instrText>
         </w:r>
         <w:r>
           <w:rPr>
@@ -587,7 +589,7 @@
     </w:p>
     <w:p>
       <w:pPr>
-        <w:pStyle w:val="TOC2"/>
+        <w:pStyle w:val="ndice2"/>
         <w:tabs>
           <w:tab w:val="left" w:pos="880"/>
           <w:tab w:val="right" w:leader="dot" w:pos="8494"/>
@@ -601,10 +603,10 @@
           <w:lang w:val="en-GB" w:eastAsia="en-GB"/>
         </w:rPr>
       </w:pPr>
-      <w:hyperlink w:anchor="_Toc471916793" w:history="1">
-        <w:r>
-          <w:rPr>
-            <w:rStyle w:val="Hyperlink"/>
+      <w:hyperlink w:anchor="_Toc471927756" w:history="1">
+        <w:r>
+          <w:rPr>
+            <w:rStyle w:val="Hiperligao"/>
             <w:noProof/>
           </w:rPr>
           <w:t>2.2.</w:t>
@@ -622,7 +624,7 @@
         </w:r>
         <w:r>
           <w:rPr>
-            <w:rStyle w:val="Hyperlink"/>
+            <w:rStyle w:val="Hiperligao"/>
             <w:noProof/>
           </w:rPr>
           <w:t>Perfil Oficina</w:t>
@@ -646,7 +648,7 @@
             <w:noProof/>
             <w:webHidden/>
           </w:rPr>
-          <w:instrText xml:space="preserve"> PAGEREF _Toc471916793 \h </w:instrText>
+          <w:instrText xml:space="preserve"> PAGEREF _Toc471927756 \h </w:instrText>
         </w:r>
         <w:r>
           <w:rPr>
@@ -679,7 +681,7 @@
     </w:p>
     <w:p>
       <w:pPr>
-        <w:pStyle w:val="TOC2"/>
+        <w:pStyle w:val="ndice2"/>
         <w:tabs>
           <w:tab w:val="left" w:pos="880"/>
           <w:tab w:val="right" w:leader="dot" w:pos="8494"/>
@@ -693,10 +695,10 @@
           <w:lang w:val="en-GB" w:eastAsia="en-GB"/>
         </w:rPr>
       </w:pPr>
-      <w:hyperlink w:anchor="_Toc471916794" w:history="1">
-        <w:r>
-          <w:rPr>
-            <w:rStyle w:val="Hyperlink"/>
+      <w:hyperlink w:anchor="_Toc471927757" w:history="1">
+        <w:r>
+          <w:rPr>
+            <w:rStyle w:val="Hiperligao"/>
             <w:noProof/>
           </w:rPr>
           <w:t>2.3.</w:t>
@@ -714,7 +716,7 @@
         </w:r>
         <w:r>
           <w:rPr>
-            <w:rStyle w:val="Hyperlink"/>
+            <w:rStyle w:val="Hiperligao"/>
             <w:noProof/>
           </w:rPr>
           <w:t>Perfil Cliente/Oficina</w:t>
@@ -738,7 +740,7 @@
             <w:noProof/>
             <w:webHidden/>
           </w:rPr>
-          <w:instrText xml:space="preserve"> PAGEREF _Toc471916794 \h </w:instrText>
+          <w:instrText xml:space="preserve"> PAGEREF _Toc471927757 \h </w:instrText>
         </w:r>
         <w:r>
           <w:rPr>
@@ -771,7 +773,7 @@
     </w:p>
     <w:p>
       <w:pPr>
-        <w:pStyle w:val="TOC2"/>
+        <w:pStyle w:val="ndice2"/>
         <w:tabs>
           <w:tab w:val="left" w:pos="880"/>
           <w:tab w:val="right" w:leader="dot" w:pos="8494"/>
@@ -785,10 +787,10 @@
           <w:lang w:val="en-GB" w:eastAsia="en-GB"/>
         </w:rPr>
       </w:pPr>
-      <w:hyperlink w:anchor="_Toc471916795" w:history="1">
-        <w:r>
-          <w:rPr>
-            <w:rStyle w:val="Hyperlink"/>
+      <w:hyperlink w:anchor="_Toc471927758" w:history="1">
+        <w:r>
+          <w:rPr>
+            <w:rStyle w:val="Hiperligao"/>
             <w:noProof/>
           </w:rPr>
           <w:t>2.4.</w:t>
@@ -806,7 +808,7 @@
         </w:r>
         <w:r>
           <w:rPr>
-            <w:rStyle w:val="Hyperlink"/>
+            <w:rStyle w:val="Hiperligao"/>
             <w:noProof/>
           </w:rPr>
           <w:t>Perfil de Visitante</w:t>
@@ -830,7 +832,7 @@
             <w:noProof/>
             <w:webHidden/>
           </w:rPr>
-          <w:instrText xml:space="preserve"> PAGEREF _Toc471916795 \h </w:instrText>
+          <w:instrText xml:space="preserve"> PAGEREF _Toc471927758 \h </w:instrText>
         </w:r>
         <w:r>
           <w:rPr>
@@ -863,7 +865,7 @@
     </w:p>
     <w:p>
       <w:pPr>
-        <w:pStyle w:val="TOC1"/>
+        <w:pStyle w:val="ndice1"/>
         <w:tabs>
           <w:tab w:val="left" w:pos="440"/>
           <w:tab w:val="right" w:leader="dot" w:pos="8494"/>
@@ -879,10 +881,10 @@
           <w:lang w:val="en-GB" w:eastAsia="en-GB"/>
         </w:rPr>
       </w:pPr>
-      <w:hyperlink w:anchor="_Toc471916796" w:history="1">
-        <w:r>
-          <w:rPr>
-            <w:rStyle w:val="Hyperlink"/>
+      <w:hyperlink w:anchor="_Toc471927759" w:history="1">
+        <w:r>
+          <w:rPr>
+            <w:rStyle w:val="Hiperligao"/>
             <w:noProof/>
           </w:rPr>
           <w:t>3.</w:t>
@@ -902,7 +904,7 @@
         </w:r>
         <w:r>
           <w:rPr>
-            <w:rStyle w:val="Hyperlink"/>
+            <w:rStyle w:val="Hiperligao"/>
             <w:noProof/>
           </w:rPr>
           <w:t>Outras Informações</w:t>
@@ -926,7 +928,7 @@
             <w:noProof/>
             <w:webHidden/>
           </w:rPr>
-          <w:instrText xml:space="preserve"> PAGEREF _Toc471916796 \h </w:instrText>
+          <w:instrText xml:space="preserve"> PAGEREF _Toc471927759 \h </w:instrText>
         </w:r>
         <w:r>
           <w:rPr>
@@ -959,7 +961,7 @@
     </w:p>
     <w:p>
       <w:pPr>
-        <w:pStyle w:val="TOC2"/>
+        <w:pStyle w:val="ndice2"/>
         <w:tabs>
           <w:tab w:val="left" w:pos="880"/>
           <w:tab w:val="right" w:leader="dot" w:pos="8494"/>
@@ -973,10 +975,10 @@
           <w:lang w:val="en-GB" w:eastAsia="en-GB"/>
         </w:rPr>
       </w:pPr>
-      <w:hyperlink w:anchor="_Toc471916797" w:history="1">
-        <w:r>
-          <w:rPr>
-            <w:rStyle w:val="Hyperlink"/>
+      <w:hyperlink w:anchor="_Toc471927760" w:history="1">
+        <w:r>
+          <w:rPr>
+            <w:rStyle w:val="Hiperligao"/>
             <w:noProof/>
           </w:rPr>
           <w:t>3.1.</w:t>
@@ -994,7 +996,7 @@
         </w:r>
         <w:r>
           <w:rPr>
-            <w:rStyle w:val="Hyperlink"/>
+            <w:rStyle w:val="Hiperligao"/>
             <w:noProof/>
           </w:rPr>
           <w:t>Base de Dados</w:t>
@@ -1018,7 +1020,7 @@
             <w:noProof/>
             <w:webHidden/>
           </w:rPr>
-          <w:instrText xml:space="preserve"> PAGEREF _Toc471916797 \h </w:instrText>
+          <w:instrText xml:space="preserve"> PAGEREF _Toc471927760 \h </w:instrText>
         </w:r>
         <w:r>
           <w:rPr>
@@ -1051,7 +1053,7 @@
     </w:p>
     <w:p>
       <w:pPr>
-        <w:pStyle w:val="TOC2"/>
+        <w:pStyle w:val="ndice2"/>
         <w:tabs>
           <w:tab w:val="left" w:pos="880"/>
           <w:tab w:val="right" w:leader="dot" w:pos="8494"/>
@@ -1065,10 +1067,10 @@
           <w:lang w:val="en-GB" w:eastAsia="en-GB"/>
         </w:rPr>
       </w:pPr>
-      <w:hyperlink w:anchor="_Toc471916798" w:history="1">
-        <w:r>
-          <w:rPr>
-            <w:rStyle w:val="Hyperlink"/>
+      <w:hyperlink w:anchor="_Toc471927761" w:history="1">
+        <w:r>
+          <w:rPr>
+            <w:rStyle w:val="Hiperligao"/>
             <w:noProof/>
           </w:rPr>
           <w:t>3.2.</w:t>
@@ -1086,7 +1088,7 @@
         </w:r>
         <w:r>
           <w:rPr>
-            <w:rStyle w:val="Hyperlink"/>
+            <w:rStyle w:val="Hiperligao"/>
             <w:noProof/>
           </w:rPr>
           <w:t>Gestão de Acessos</w:t>
@@ -1110,7 +1112,7 @@
             <w:noProof/>
             <w:webHidden/>
           </w:rPr>
-          <w:instrText xml:space="preserve"> PAGEREF _Toc471916798 \h </w:instrText>
+          <w:instrText xml:space="preserve"> PAGEREF _Toc471927761 \h </w:instrText>
         </w:r>
         <w:r>
           <w:rPr>
@@ -1143,19 +1145,24 @@
     </w:p>
     <w:p>
       <w:pPr>
-        <w:pStyle w:val="TOC2"/>
+        <w:pStyle w:val="ndice2"/>
         <w:tabs>
           <w:tab w:val="left" w:pos="880"/>
           <w:tab w:val="right" w:leader="dot" w:pos="8494"/>
         </w:tabs>
         <w:rPr>
+          <w:rFonts w:eastAsiaTheme="minorEastAsia"/>
+          <w:smallCaps w:val="0"/>
           <w:noProof/>
-        </w:rPr>
-      </w:pPr>
-      <w:hyperlink w:anchor="_Toc471916799" w:history="1">
-        <w:r>
-          <w:rPr>
-            <w:rStyle w:val="Hyperlink"/>
+          <w:sz w:val="22"/>
+          <w:szCs w:val="22"/>
+          <w:lang w:val="en-GB" w:eastAsia="en-GB"/>
+        </w:rPr>
+      </w:pPr>
+      <w:hyperlink w:anchor="_Toc471927762" w:history="1">
+        <w:r>
+          <w:rPr>
+            <w:rStyle w:val="Hiperligao"/>
             <w:noProof/>
           </w:rPr>
           <w:t>3.3.</w:t>
@@ -1173,7 +1180,7 @@
         </w:r>
         <w:r>
           <w:rPr>
-            <w:rStyle w:val="Hyperlink"/>
+            <w:rStyle w:val="Hiperligao"/>
             <w:noProof/>
           </w:rPr>
           <w:t>Exception Handling</w:t>
@@ -1197,7 +1204,7 @@
             <w:noProof/>
             <w:webHidden/>
           </w:rPr>
-          <w:instrText xml:space="preserve"> PAGEREF _Toc471916799 \h </w:instrText>
+          <w:instrText xml:space="preserve"> PAGEREF _Toc471927762 \h </w:instrText>
         </w:r>
         <w:r>
           <w:rPr>
@@ -1230,29 +1237,27 @@
     </w:p>
     <w:p>
       <w:pPr>
-        <w:pStyle w:val="TOC2"/>
+        <w:pStyle w:val="ndice2"/>
         <w:tabs>
           <w:tab w:val="left" w:pos="880"/>
           <w:tab w:val="right" w:leader="dot" w:pos="8494"/>
         </w:tabs>
         <w:rPr>
+          <w:rFonts w:eastAsiaTheme="minorEastAsia"/>
+          <w:smallCaps w:val="0"/>
           <w:noProof/>
-        </w:rPr>
-      </w:pPr>
-      <w:hyperlink w:anchor="_Toc471916799" w:history="1">
-        <w:r>
-          <w:rPr>
-            <w:rStyle w:val="Hyperlink"/>
-            <w:noProof/>
-          </w:rPr>
-          <w:t>3.4</w:t>
-        </w:r>
-        <w:r>
-          <w:rPr>
-            <w:rStyle w:val="Hyperlink"/>
-            <w:noProof/>
-          </w:rPr>
-          <w:t>.</w:t>
+          <w:sz w:val="22"/>
+          <w:szCs w:val="22"/>
+          <w:lang w:val="en-GB" w:eastAsia="en-GB"/>
+        </w:rPr>
+      </w:pPr>
+      <w:hyperlink w:anchor="_Toc471927763" w:history="1">
+        <w:r>
+          <w:rPr>
+            <w:rStyle w:val="Hiperligao"/>
+            <w:noProof/>
+          </w:rPr>
+          <w:t>3.4.</w:t>
         </w:r>
         <w:r>
           <w:rPr>
@@ -1267,23 +1272,10 @@
         </w:r>
         <w:r>
           <w:rPr>
-            <w:rFonts w:eastAsiaTheme="minorEastAsia"/>
-            <w:smallCaps w:val="0"/>
-            <w:noProof/>
-            <w:lang w:val="en-GB" w:eastAsia="en-GB"/>
-          </w:rPr>
-          <w:t>Bugs Conhecidos</w:t>
-        </w:r>
-        <w:r>
-          <w:rPr>
-            <w:rFonts w:eastAsiaTheme="minorEastAsia"/>
-            <w:smallCaps w:val="0"/>
-            <w:noProof/>
-            <w:sz w:val="22"/>
-            <w:szCs w:val="22"/>
-            <w:lang w:val="en-GB" w:eastAsia="en-GB"/>
-          </w:rPr>
-          <w:t xml:space="preserve"> </w:t>
+            <w:rStyle w:val="Hiperligao"/>
+            <w:noProof/>
+          </w:rPr>
+          <w:t>Bugs conhecidos</w:t>
         </w:r>
         <w:r>
           <w:rPr>
@@ -1291,13 +1283,53 @@
             <w:webHidden/>
           </w:rPr>
           <w:tab/>
+        </w:r>
+        <w:r>
+          <w:rPr>
+            <w:noProof/>
+            <w:webHidden/>
+          </w:rPr>
+          <w:fldChar w:fldCharType="begin"/>
+        </w:r>
+        <w:r>
+          <w:rPr>
+            <w:noProof/>
+            <w:webHidden/>
+          </w:rPr>
+          <w:instrText xml:space="preserve"> PAGEREF _Toc471927763 \h </w:instrText>
+        </w:r>
+        <w:r>
+          <w:rPr>
+            <w:noProof/>
+            <w:webHidden/>
+          </w:rPr>
+        </w:r>
+        <w:r>
+          <w:rPr>
+            <w:noProof/>
+            <w:webHidden/>
+          </w:rPr>
+          <w:fldChar w:fldCharType="separate"/>
+        </w:r>
+        <w:r>
+          <w:rPr>
+            <w:noProof/>
+            <w:webHidden/>
+          </w:rPr>
           <w:t>6</w:t>
         </w:r>
+        <w:r>
+          <w:rPr>
+            <w:noProof/>
+            <w:webHidden/>
+          </w:rPr>
+          <w:fldChar w:fldCharType="end"/>
+        </w:r>
       </w:hyperlink>
     </w:p>
     <w:p>
       <w:pPr>
-        <w:pStyle w:val="TOC1"/>
+        <w:pStyle w:val="ndice1"/>
         <w:tabs>
           <w:tab w:val="left" w:pos="440"/>
           <w:tab w:val="right" w:leader="dot" w:pos="8494"/>
@@ -1313,10 +1345,10 @@
           <w:lang w:val="en-GB" w:eastAsia="en-GB"/>
         </w:rPr>
       </w:pPr>
-      <w:hyperlink w:anchor="_Toc471916800" w:history="1">
-        <w:r>
-          <w:rPr>
-            <w:rStyle w:val="Hyperlink"/>
+      <w:hyperlink w:anchor="_Toc471927764" w:history="1">
+        <w:r>
+          <w:rPr>
+            <w:rStyle w:val="Hiperligao"/>
             <w:noProof/>
           </w:rPr>
           <w:t>4.</w:t>
@@ -1336,7 +1368,7 @@
         </w:r>
         <w:r>
           <w:rPr>
-            <w:rStyle w:val="Hyperlink"/>
+            <w:rStyle w:val="Hiperligao"/>
             <w:noProof/>
           </w:rPr>
           <w:t>Conclusões</w:t>
@@ -1360,7 +1392,7 @@
             <w:noProof/>
             <w:webHidden/>
           </w:rPr>
-          <w:instrText xml:space="preserve"> PAGEREF _Toc471916800 \h </w:instrText>
+          <w:instrText xml:space="preserve"> PAGEREF _Toc471927764 \h </w:instrText>
         </w:r>
         <w:r>
           <w:rPr>
@@ -1380,7 +1412,7 @@
             <w:noProof/>
             <w:webHidden/>
           </w:rPr>
-          <w:t>6</w:t>
+          <w:t>7</w:t>
         </w:r>
         <w:r>
           <w:rPr>
@@ -1393,7 +1425,7 @@
     </w:p>
     <w:p>
       <w:pPr>
-        <w:pStyle w:val="Heading2"/>
+        <w:pStyle w:val="Cabealho2"/>
         <w:numPr>
           <w:ilvl w:val="0"/>
           <w:numId w:val="0"/>
@@ -1412,14 +1444,14 @@
     </w:p>
     <w:p>
       <w:pPr>
-        <w:pStyle w:val="Heading1"/>
-      </w:pPr>
-      <w:bookmarkStart w:id="0" w:name="_Toc471916790"/>
+        <w:pStyle w:val="Cabealho1"/>
+      </w:pPr>
+      <w:bookmarkStart w:id="1" w:name="_Toc471927753"/>
       <w:r>
         <w:lastRenderedPageBreak/>
         <w:t>Introdução</w:t>
       </w:r>
-      <w:bookmarkEnd w:id="0"/>
+      <w:bookmarkEnd w:id="1"/>
     </w:p>
     <w:p>
       <w:r>
@@ -1509,7 +1541,19 @@
         <w:t xml:space="preserve">Quanto ao aspeto visual, </w:t>
       </w:r>
       <w:r>
-        <w:t>o projecto conta com um tema visual proveniente do bootsrap, que altera os visuais dos variados elementos web, como botões, navbar, etc...</w:t>
+        <w:t xml:space="preserve">o </w:t>
+      </w:r>
+      <w:r>
+        <w:t>projeto</w:t>
+      </w:r>
+      <w:r>
+        <w:t xml:space="preserve"> conta com um tema visual proveniente do boots</w:t>
+      </w:r>
+      <w:r>
+        <w:t>t</w:t>
+      </w:r>
+      <w:r>
+        <w:t>rap, que altera os visuais dos variados elementos web, como botões, navbar, etc...</w:t>
       </w:r>
     </w:p>
     <w:p/>
@@ -1520,27 +1564,27 @@
     </w:p>
     <w:p>
       <w:pPr>
-        <w:pStyle w:val="Heading1"/>
-      </w:pPr>
-      <w:bookmarkStart w:id="1" w:name="_Toc471916791"/>
+        <w:pStyle w:val="Cabealho1"/>
+      </w:pPr>
+      <w:bookmarkStart w:id="2" w:name="_Toc471927754"/>
       <w:r>
         <w:lastRenderedPageBreak/>
         <w:t>Funcionalidades</w:t>
       </w:r>
-      <w:bookmarkEnd w:id="1"/>
-    </w:p>
-    <w:p>
-      <w:pPr>
-        <w:pStyle w:val="Heading2"/>
-      </w:pPr>
-      <w:bookmarkStart w:id="2" w:name="_Toc471916792"/>
+      <w:bookmarkEnd w:id="2"/>
+    </w:p>
+    <w:p>
+      <w:pPr>
+        <w:pStyle w:val="Cabealho2"/>
+      </w:pPr>
+      <w:bookmarkStart w:id="3" w:name="_Toc471927755"/>
       <w:r>
         <w:t xml:space="preserve">Perfil </w:t>
       </w:r>
       <w:r>
         <w:t>Cliente</w:t>
       </w:r>
-      <w:bookmarkEnd w:id="2"/>
+      <w:bookmarkEnd w:id="3"/>
     </w:p>
     <w:p>
       <w:r>
@@ -1555,7 +1599,7 @@
     </w:p>
     <w:p>
       <w:pPr>
-        <w:pStyle w:val="ListParagraph"/>
+        <w:pStyle w:val="PargrafodaLista"/>
         <w:numPr>
           <w:ilvl w:val="0"/>
           <w:numId w:val="3"/>
@@ -1567,7 +1611,7 @@
     </w:p>
     <w:p>
       <w:pPr>
-        <w:pStyle w:val="ListParagraph"/>
+        <w:pStyle w:val="PargrafodaLista"/>
         <w:numPr>
           <w:ilvl w:val="0"/>
           <w:numId w:val="3"/>
@@ -1603,7 +1647,7 @@
     </w:p>
     <w:p>
       <w:pPr>
-        <w:pStyle w:val="ListParagraph"/>
+        <w:pStyle w:val="PargrafodaLista"/>
       </w:pPr>
       <w:r>
         <w:t>Pode-se ainda ver os detalhes das comissões feitas a múltiplas oficinas como um “grupo”, e posteriormente ver apenas as comissões relativas a esse grupo;</w:t>
@@ -1611,7 +1655,7 @@
     </w:p>
     <w:p>
       <w:pPr>
-        <w:pStyle w:val="ListParagraph"/>
+        <w:pStyle w:val="PargrafodaLista"/>
       </w:pPr>
       <w:r>
         <w:t>Uma comissão só passará ao estado ativo quando o cliente aceitar o orçamento proposto pela oficina para a comissão;</w:t>
@@ -1619,7 +1663,7 @@
     </w:p>
     <w:p>
       <w:pPr>
-        <w:pStyle w:val="ListParagraph"/>
+        <w:pStyle w:val="PargrafodaLista"/>
         <w:numPr>
           <w:ilvl w:val="0"/>
           <w:numId w:val="3"/>
@@ -1640,7 +1684,7 @@
     </w:p>
     <w:p>
       <w:pPr>
-        <w:pStyle w:val="ListParagraph"/>
+        <w:pStyle w:val="PargrafodaLista"/>
         <w:numPr>
           <w:ilvl w:val="0"/>
           <w:numId w:val="3"/>
@@ -1652,21 +1696,16 @@
     </w:p>
     <w:p>
       <w:pPr>
-        <w:pStyle w:val="ListParagraph"/>
-      </w:pPr>
-    </w:p>
-    <w:p>
-      <w:pPr>
-        <w:pStyle w:val="Heading2"/>
-      </w:pPr>
-      <w:bookmarkStart w:id="3" w:name="_Toc471916793"/>
+        <w:pStyle w:val="Cabealho2"/>
+      </w:pPr>
+      <w:bookmarkStart w:id="4" w:name="_Toc471927756"/>
       <w:r>
         <w:t xml:space="preserve">Perfil </w:t>
       </w:r>
       <w:r>
         <w:t>Oficina</w:t>
       </w:r>
-      <w:bookmarkEnd w:id="3"/>
+      <w:bookmarkEnd w:id="4"/>
     </w:p>
     <w:p>
       <w:r>
@@ -1681,7 +1720,7 @@
     </w:p>
     <w:p>
       <w:pPr>
-        <w:pStyle w:val="ListParagraph"/>
+        <w:pStyle w:val="PargrafodaLista"/>
         <w:numPr>
           <w:ilvl w:val="0"/>
           <w:numId w:val="3"/>
@@ -1711,7 +1750,7 @@
     </w:p>
     <w:p>
       <w:pPr>
-        <w:pStyle w:val="ListParagraph"/>
+        <w:pStyle w:val="PargrafodaLista"/>
       </w:pPr>
       <w:r>
         <w:t>A oficina é a única a poder submeter qual preço quer atribuir à comissão;</w:t>
@@ -1719,7 +1758,7 @@
     </w:p>
     <w:p>
       <w:pPr>
-        <w:pStyle w:val="ListParagraph"/>
+        <w:pStyle w:val="PargrafodaLista"/>
         <w:numPr>
           <w:ilvl w:val="0"/>
           <w:numId w:val="3"/>
@@ -1731,7 +1770,7 @@
     </w:p>
     <w:p>
       <w:pPr>
-        <w:pStyle w:val="ListParagraph"/>
+        <w:pStyle w:val="PargrafodaLista"/>
         <w:numPr>
           <w:ilvl w:val="0"/>
           <w:numId w:val="3"/>
@@ -1743,7 +1782,7 @@
     </w:p>
     <w:p>
       <w:pPr>
-        <w:pStyle w:val="ListParagraph"/>
+        <w:pStyle w:val="PargrafodaLista"/>
         <w:numPr>
           <w:ilvl w:val="0"/>
           <w:numId w:val="3"/>
@@ -1755,7 +1794,7 @@
     </w:p>
     <w:p>
       <w:pPr>
-        <w:pStyle w:val="ListParagraph"/>
+        <w:pStyle w:val="PargrafodaLista"/>
         <w:numPr>
           <w:ilvl w:val="0"/>
           <w:numId w:val="3"/>
@@ -1767,9 +1806,9 @@
     </w:p>
     <w:p>
       <w:pPr>
-        <w:pStyle w:val="Heading2"/>
-      </w:pPr>
-      <w:bookmarkStart w:id="4" w:name="_Toc471916794"/>
+        <w:pStyle w:val="Cabealho2"/>
+      </w:pPr>
+      <w:bookmarkStart w:id="5" w:name="_Toc471927757"/>
       <w:r>
         <w:t>P</w:t>
       </w:r>
@@ -1779,7 +1818,7 @@
       <w:r>
         <w:t>Oficina</w:t>
       </w:r>
-      <w:bookmarkEnd w:id="4"/>
+      <w:bookmarkEnd w:id="5"/>
     </w:p>
     <w:p>
       <w:r>
@@ -1793,17 +1832,15 @@
       <w:r>
         <w:t>té que um administrador verifique</w:t>
       </w:r>
-      <w:bookmarkStart w:id="5" w:name="_GoBack"/>
-      <w:bookmarkEnd w:id="5"/>
       <w:r>
         <w:t xml:space="preserve"> os seus dados.</w:t>
       </w:r>
     </w:p>
     <w:p>
       <w:pPr>
-        <w:pStyle w:val="Heading2"/>
-      </w:pPr>
-      <w:bookmarkStart w:id="6" w:name="_Toc471916795"/>
+        <w:pStyle w:val="Cabealho2"/>
+      </w:pPr>
+      <w:bookmarkStart w:id="6" w:name="_Toc471927758"/>
       <w:r>
         <w:lastRenderedPageBreak/>
         <w:t>Perfil de Visitante</w:t>
@@ -1817,7 +1854,7 @@
     </w:p>
     <w:p>
       <w:pPr>
-        <w:pStyle w:val="ListParagraph"/>
+        <w:pStyle w:val="PargrafodaLista"/>
         <w:numPr>
           <w:ilvl w:val="0"/>
           <w:numId w:val="3"/>
@@ -1829,7 +1866,7 @@
     </w:p>
     <w:p>
       <w:pPr>
-        <w:pStyle w:val="Heading1"/>
+        <w:pStyle w:val="Cabealho1"/>
       </w:pPr>
       <w:r>
         <w:rPr>
@@ -1837,7 +1874,7 @@
         </w:rPr>
         <w:t xml:space="preserve"> </w:t>
       </w:r>
-      <w:bookmarkStart w:id="7" w:name="_Toc471916796"/>
+      <w:bookmarkStart w:id="7" w:name="_Toc471927759"/>
       <w:r>
         <w:t>Outras Informações</w:t>
       </w:r>
@@ -1845,9 +1882,9 @@
     </w:p>
     <w:p>
       <w:pPr>
-        <w:pStyle w:val="Heading2"/>
-      </w:pPr>
-      <w:bookmarkStart w:id="8" w:name="_Toc471916797"/>
+        <w:pStyle w:val="Cabealho2"/>
+      </w:pPr>
+      <w:bookmarkStart w:id="8" w:name="_Toc471927760"/>
       <w:r>
         <w:t>Base de Dados</w:t>
       </w:r>
@@ -1855,24 +1892,36 @@
     </w:p>
     <w:p>
       <w:r>
-        <w:t>Aproveitámos as tabelas que foram criadas no template do projeto para definir grande parte das entidades do nosso website, nomeadamente, a tabela AspNetUsers, para os utilizadores, apenas tendo adicionado colunas que permitissem aos utilizadores serem de ambos os tipos possíveis (Cliente, Oficina), sendo que o parâmetro que separa o facto de o utilizador ser do tipo oficina ou do tipo cliente é o “WorkshopName” . Portanto, segundo este método, não existe distinção direta, na base de dados, do tipo de utilizador, mas sim, se o campo está presente (not null) na entrada da tabela.</w:t>
-      </w:r>
-    </w:p>
-    <w:p>
-      <w:r>
-        <w:t>Para as Roles, utilizámos as tabelas criadas no template (AspNetRoles e AspNetUserRoles), sendo que a primeira foi utilizada para definir as roles existentes, que são: Administrator, Workshop, Client e Guest, estando ordenadas por autoridade decrescente ao acesso do conteúdo do website. Na AspNetUserRoles foi onde definímos qual utilizador pertencia a qual role, numa relação de n:n.</w:t>
-      </w:r>
-    </w:p>
-    <w:p>
-      <w:r>
-        <w:t>A única tabela que criámos chama-se “Comissions”, e  possui em si, todas as comissões e os seus detalhes que serão acedidos por várias páginas do website, para tornar o sistema de comissões possível.</w:t>
-      </w:r>
-    </w:p>
-    <w:p>
-      <w:pPr>
-        <w:pStyle w:val="Heading2"/>
-      </w:pPr>
-      <w:bookmarkStart w:id="9" w:name="_Toc471916798"/>
+        <w:t>Aproveitámos as tabelas que foram criadas no template do projeto para definir grande parte das entidades do nosso website, nomeadamente, a tabela AspNetUsers, para os utilizadores, apenas tendo adicionado colunas que permitissem aos utilizadores serem de ambos os tipos possíveis (Cliente, Oficina), sendo que o parâmetro que separa o facto de o utilizador ser do tipo oficina ou do tipo cliente é o “WorkshopName”. Portanto, segundo este método, não existe distinção direta, na base de dados, do tipo de utilizador, mas sim, se o campo está presente (not null) na entrada da tabela.</w:t>
+      </w:r>
+    </w:p>
+    <w:p>
+      <w:r>
+        <w:t>Para as Roles, utilizámos as tabelas criadas no template (AspNetRoles e AspNetUserRoles), sendo que a primeira foi utilizada para definir as roles existentes, que são: Administrator, Workshop, Client e Guest, estando ordenadas por autoridade decrescente ao acesso do conteúdo do website. Na AspNetUserRoles foi onde definímos qual utilizador pertencia a qu</w:t>
+      </w:r>
+      <w:r>
+        <w:t>al role, numa relação de N:N</w:t>
+      </w:r>
+      <w:r>
+        <w:t>.</w:t>
+      </w:r>
+    </w:p>
+    <w:p>
+      <w:r>
+        <w:t xml:space="preserve">A única tabela que criámos chama-se “Comissions”, </w:t>
+      </w:r>
+      <w:r>
+        <w:t>e possui</w:t>
+      </w:r>
+      <w:r>
+        <w:t xml:space="preserve"> em si, todas as comissões e os seus detalhes que serão acedidos por várias páginas do website, para tornar o sistema de comissões possível.</w:t>
+      </w:r>
+    </w:p>
+    <w:p>
+      <w:pPr>
+        <w:pStyle w:val="Cabealho2"/>
+      </w:pPr>
+      <w:bookmarkStart w:id="9" w:name="_Toc471927761"/>
       <w:r>
         <w:t>Gestão de Acessos</w:t>
       </w:r>
@@ -1883,7 +1932,10 @@
         <w:t xml:space="preserve">O website encontra-se com devidas proteções/permissões de acessos de contas a páginas, </w:t>
       </w:r>
       <w:r>
-        <w:t xml:space="preserve">maioritáriamente através do uso da identity framework no code-behind das páginas, ou por métodos de autorização no ficheiro web.config aplicado à página em questão, </w:t>
+        <w:t>maioritariamente</w:t>
+      </w:r>
+      <w:r>
+        <w:t xml:space="preserve"> através do uso da identity framework no code-behind das páginas, ou por métodos de autorização no ficheiro web.config aplicado à página em questão, </w:t>
       </w:r>
       <w:r>
         <w:t xml:space="preserve">sendo impossível por exemplo, um utilizador com uma conta do tipo cliente aceder a uma página de administração da base de dados (que é destinada aos administradores). Um acesso não autorizado a certa página por parte do utilizador que está a aceder resultará num </w:t>
@@ -1900,9 +1952,9 @@
     </w:p>
     <w:p>
       <w:pPr>
-        <w:pStyle w:val="Heading2"/>
-      </w:pPr>
-      <w:bookmarkStart w:id="10" w:name="_Toc471916799"/>
+        <w:pStyle w:val="Cabealho2"/>
+      </w:pPr>
+      <w:bookmarkStart w:id="10" w:name="_Toc471927762"/>
       <w:r>
         <w:t>Exception Handling</w:t>
       </w:r>
@@ -1916,12 +1968,14 @@
     <w:p/>
     <w:p>
       <w:pPr>
-        <w:pStyle w:val="Heading2"/>
-      </w:pPr>
+        <w:pStyle w:val="Cabealho2"/>
+      </w:pPr>
+      <w:bookmarkStart w:id="11" w:name="_Toc471927763"/>
       <w:r>
         <w:lastRenderedPageBreak/>
         <w:t>Bugs conhecidos</w:t>
       </w:r>
+      <w:bookmarkEnd w:id="11"/>
     </w:p>
     <w:p>
       <w:r>
@@ -1930,7 +1984,7 @@
     </w:p>
     <w:p>
       <w:pPr>
-        <w:pStyle w:val="ListParagraph"/>
+        <w:pStyle w:val="PargrafodaLista"/>
         <w:numPr>
           <w:ilvl w:val="0"/>
           <w:numId w:val="3"/>
@@ -1957,7 +2011,7 @@
     </w:p>
     <w:p>
       <w:pPr>
-        <w:pStyle w:val="ListParagraph"/>
+        <w:pStyle w:val="PargrafodaLista"/>
         <w:numPr>
           <w:ilvl w:val="0"/>
           <w:numId w:val="3"/>
@@ -1993,14 +2047,20 @@
     </w:p>
     <w:p>
       <w:pPr>
-        <w:pStyle w:val="ListParagraph"/>
+        <w:pStyle w:val="PargrafodaLista"/>
         <w:numPr>
           <w:ilvl w:val="0"/>
           <w:numId w:val="3"/>
         </w:numPr>
       </w:pPr>
       <w:r>
-        <w:t xml:space="preserve">O botão de “Criar comissão” na primeira tab de navegação dos clientes tabém deixa de funcionar após um </w:t>
+        <w:t xml:space="preserve">O botão de “Criar comissão” na primeira tab de navegação dos clientes </w:t>
+      </w:r>
+      <w:r>
+        <w:t>também</w:t>
+      </w:r>
+      <w:r>
+        <w:t xml:space="preserve"> deixa de funcionar após um </w:t>
       </w:r>
       <w:r>
         <w:rPr>
@@ -2014,31 +2074,47 @@
     </w:p>
     <w:p>
       <w:pPr>
-        <w:pStyle w:val="ListParagraph"/>
+        <w:pStyle w:val="PargrafodaLista"/>
         <w:numPr>
           <w:ilvl w:val="0"/>
           <w:numId w:val="3"/>
         </w:numPr>
       </w:pPr>
       <w:r>
-        <w:t>Na página de administração, na tab de verificar os utilizadores do tipo Oficina,  a tabela encontra-se ao fundo da página ao invés do início.</w:t>
-      </w:r>
-    </w:p>
-    <w:p>
-      <w:pPr>
-        <w:pStyle w:val="ListParagraph"/>
-      </w:pPr>
-    </w:p>
-    <w:p/>
-    <w:p>
-      <w:pPr>
-        <w:pStyle w:val="Heading1"/>
-      </w:pPr>
-      <w:bookmarkStart w:id="11" w:name="_Toc471916800"/>
-      <w:r>
+        <w:t xml:space="preserve">Na página de administração, na tab de verificar os utilizadores do tipo </w:t>
+      </w:r>
+      <w:r>
+        <w:t>Oficina, a</w:t>
+      </w:r>
+      <w:r>
+        <w:t xml:space="preserve"> tabela encontra-se ao fundo da página ao invés do início.</w:t>
+      </w:r>
+    </w:p>
+    <w:p>
+      <w:pPr>
+        <w:spacing w:line="259" w:lineRule="auto"/>
+        <w:rPr>
+          <w:rFonts w:asciiTheme="majorHAnsi" w:eastAsiaTheme="majorEastAsia" w:hAnsiTheme="majorHAnsi" w:cstheme="majorBidi"/>
+          <w:b/>
+          <w:sz w:val="32"/>
+          <w:szCs w:val="32"/>
+          <w:lang w:val="en-US"/>
+        </w:rPr>
+      </w:pPr>
+      <w:r>
+        <w:br w:type="page"/>
+      </w:r>
+    </w:p>
+    <w:p>
+      <w:pPr>
+        <w:pStyle w:val="Cabealho1"/>
+      </w:pPr>
+      <w:bookmarkStart w:id="12" w:name="_Toc471927764"/>
+      <w:r>
+        <w:lastRenderedPageBreak/>
         <w:t>Conclusões</w:t>
       </w:r>
-      <w:bookmarkEnd w:id="11"/>
+      <w:bookmarkEnd w:id="12"/>
     </w:p>
     <w:p>
       <w:r>
@@ -2103,7 +2179,7 @@
 </file>
 
 <file path=word/endnotes.xml><?xml version="1.0" encoding="utf-8"?>
-<w:endnotes xmlns:wpc="http://schemas.microsoft.com/office/word/2010/wordprocessingCanvas" xmlns:mc="http://schemas.openxmlformats.org/markup-compatibility/2006" xmlns:o="urn:schemas-microsoft-com:office:office" xmlns:r="http://schemas.openxmlformats.org/officeDocument/2006/relationships" xmlns:m="http://schemas.openxmlformats.org/officeDocument/2006/math" xmlns:v="urn:schemas-microsoft-com:vml" xmlns:wp14="http://schemas.microsoft.com/office/word/2010/wordprocessingDrawing" xmlns:wp="http://schemas.openxmlformats.org/drawingml/2006/wordprocessingDrawing" xmlns:w10="urn:schemas-microsoft-com:office:word" xmlns:w="http://schemas.openxmlformats.org/wordprocessingml/2006/main" xmlns:w14="http://schemas.microsoft.com/office/word/2010/wordml" xmlns:w15="http://schemas.microsoft.com/office/word/2012/wordml" xmlns:wpg="http://schemas.microsoft.com/office/word/2010/wordprocessingGroup" xmlns:wpi="http://schemas.microsoft.com/office/word/2010/wordprocessingInk" xmlns:wne="http://schemas.microsoft.com/office/word/2006/wordml" xmlns:wps="http://schemas.microsoft.com/office/word/2010/wordprocessingShape" mc:Ignorable="w14 w15 wp14">
+<w:endnotes xmlns:wpc="http://schemas.microsoft.com/office/word/2010/wordprocessingCanvas" xmlns:cx="http://schemas.microsoft.com/office/drawing/2014/chartex" xmlns:cx1="http://schemas.microsoft.com/office/drawing/2015/9/8/chartex" xmlns:cx2="http://schemas.microsoft.com/office/drawing/2015/10/21/chartex" xmlns:cx3="http://schemas.microsoft.com/office/drawing/2016/5/9/chartex" xmlns:cx4="http://schemas.microsoft.com/office/drawing/2016/5/10/chartex" xmlns:cx5="http://schemas.microsoft.com/office/drawing/2016/5/11/chartex" xmlns:mc="http://schemas.openxmlformats.org/markup-compatibility/2006" xmlns:o="urn:schemas-microsoft-com:office:office" xmlns:r="http://schemas.openxmlformats.org/officeDocument/2006/relationships" xmlns:m="http://schemas.openxmlformats.org/officeDocument/2006/math" xmlns:v="urn:schemas-microsoft-com:vml" xmlns:wp14="http://schemas.microsoft.com/office/word/2010/wordprocessingDrawing" xmlns:wp="http://schemas.openxmlformats.org/drawingml/2006/wordprocessingDrawing" xmlns:w10="urn:schemas-microsoft-com:office:word" xmlns:w="http://schemas.openxmlformats.org/wordprocessingml/2006/main" xmlns:w14="http://schemas.microsoft.com/office/word/2010/wordml" xmlns:w15="http://schemas.microsoft.com/office/word/2012/wordml" xmlns:w16se="http://schemas.microsoft.com/office/word/2015/wordml/symex" xmlns:wpg="http://schemas.microsoft.com/office/word/2010/wordprocessingGroup" xmlns:wpi="http://schemas.microsoft.com/office/word/2010/wordprocessingInk" xmlns:wne="http://schemas.microsoft.com/office/word/2006/wordml" xmlns:wps="http://schemas.microsoft.com/office/word/2010/wordprocessingShape" mc:Ignorable="w14 w15 w16se wp14">
   <w:endnote w:type="separator" w:id="-1">
     <w:p>
       <w:r>
@@ -2122,10 +2198,10 @@
 </file>
 
 <file path=word/footer1.xml><?xml version="1.0" encoding="utf-8"?>
-<w:ftr xmlns:wpc="http://schemas.microsoft.com/office/word/2010/wordprocessingCanvas" xmlns:mc="http://schemas.openxmlformats.org/markup-compatibility/2006" xmlns:o="urn:schemas-microsoft-com:office:office" xmlns:r="http://schemas.openxmlformats.org/officeDocument/2006/relationships" xmlns:m="http://schemas.openxmlformats.org/officeDocument/2006/math" xmlns:v="urn:schemas-microsoft-com:vml" xmlns:wp14="http://schemas.microsoft.com/office/word/2010/wordprocessingDrawing" xmlns:wp="http://schemas.openxmlformats.org/drawingml/2006/wordprocessingDrawing" xmlns:w10="urn:schemas-microsoft-com:office:word" xmlns:w="http://schemas.openxmlformats.org/wordprocessingml/2006/main" xmlns:w14="http://schemas.microsoft.com/office/word/2010/wordml" xmlns:w15="http://schemas.microsoft.com/office/word/2012/wordml" xmlns:wpg="http://schemas.microsoft.com/office/word/2010/wordprocessingGroup" xmlns:wpi="http://schemas.microsoft.com/office/word/2010/wordprocessingInk" xmlns:wne="http://schemas.microsoft.com/office/word/2006/wordml" xmlns:wps="http://schemas.microsoft.com/office/word/2010/wordprocessingShape" mc:Ignorable="w14 w15 wp14">
+<w:ftr xmlns:wpc="http://schemas.microsoft.com/office/word/2010/wordprocessingCanvas" xmlns:cx="http://schemas.microsoft.com/office/drawing/2014/chartex" xmlns:cx1="http://schemas.microsoft.com/office/drawing/2015/9/8/chartex" xmlns:cx2="http://schemas.microsoft.com/office/drawing/2015/10/21/chartex" xmlns:cx3="http://schemas.microsoft.com/office/drawing/2016/5/9/chartex" xmlns:cx4="http://schemas.microsoft.com/office/drawing/2016/5/10/chartex" xmlns:cx5="http://schemas.microsoft.com/office/drawing/2016/5/11/chartex" xmlns:mc="http://schemas.openxmlformats.org/markup-compatibility/2006" xmlns:o="urn:schemas-microsoft-com:office:office" xmlns:r="http://schemas.openxmlformats.org/officeDocument/2006/relationships" xmlns:m="http://schemas.openxmlformats.org/officeDocument/2006/math" xmlns:v="urn:schemas-microsoft-com:vml" xmlns:wp14="http://schemas.microsoft.com/office/word/2010/wordprocessingDrawing" xmlns:wp="http://schemas.openxmlformats.org/drawingml/2006/wordprocessingDrawing" xmlns:w10="urn:schemas-microsoft-com:office:word" xmlns:w="http://schemas.openxmlformats.org/wordprocessingml/2006/main" xmlns:w14="http://schemas.microsoft.com/office/word/2010/wordml" xmlns:w15="http://schemas.microsoft.com/office/word/2012/wordml" xmlns:w16se="http://schemas.microsoft.com/office/word/2015/wordml/symex" xmlns:wpg="http://schemas.microsoft.com/office/word/2010/wordprocessingGroup" xmlns:wpi="http://schemas.microsoft.com/office/word/2010/wordprocessingInk" xmlns:wne="http://schemas.microsoft.com/office/word/2006/wordml" xmlns:wps="http://schemas.microsoft.com/office/word/2010/wordprocessingShape" mc:Ignorable="w14 w15 w16se wp14">
   <w:p>
     <w:pPr>
-      <w:pStyle w:val="Footer"/>
+      <w:pStyle w:val="Rodap"/>
       <w:pBdr>
         <w:top w:val="single" w:sz="4" w:space="1" w:color="auto"/>
       </w:pBdr>
@@ -2182,7 +2258,7 @@
       <w:rPr>
         <w:noProof/>
       </w:rPr>
-      <w:t>5</w:t>
+      <w:t>4</w:t>
     </w:r>
     <w:r>
       <w:rPr>
@@ -2195,7 +2271,7 @@
 </file>
 
 <file path=word/footnotes.xml><?xml version="1.0" encoding="utf-8"?>
-<w:footnotes xmlns:wpc="http://schemas.microsoft.com/office/word/2010/wordprocessingCanvas" xmlns:mc="http://schemas.openxmlformats.org/markup-compatibility/2006" xmlns:o="urn:schemas-microsoft-com:office:office" xmlns:r="http://schemas.openxmlformats.org/officeDocument/2006/relationships" xmlns:m="http://schemas.openxmlformats.org/officeDocument/2006/math" xmlns:v="urn:schemas-microsoft-com:vml" xmlns:wp14="http://schemas.microsoft.com/office/word/2010/wordprocessingDrawing" xmlns:wp="http://schemas.openxmlformats.org/drawingml/2006/wordprocessingDrawing" xmlns:w10="urn:schemas-microsoft-com:office:word" xmlns:w="http://schemas.openxmlformats.org/wordprocessingml/2006/main" xmlns:w14="http://schemas.microsoft.com/office/word/2010/wordml" xmlns:w15="http://schemas.microsoft.com/office/word/2012/wordml" xmlns:wpg="http://schemas.microsoft.com/office/word/2010/wordprocessingGroup" xmlns:wpi="http://schemas.microsoft.com/office/word/2010/wordprocessingInk" xmlns:wne="http://schemas.microsoft.com/office/word/2006/wordml" xmlns:wps="http://schemas.microsoft.com/office/word/2010/wordprocessingShape" mc:Ignorable="w14 w15 wp14">
+<w:footnotes xmlns:wpc="http://schemas.microsoft.com/office/word/2010/wordprocessingCanvas" xmlns:cx="http://schemas.microsoft.com/office/drawing/2014/chartex" xmlns:cx1="http://schemas.microsoft.com/office/drawing/2015/9/8/chartex" xmlns:cx2="http://schemas.microsoft.com/office/drawing/2015/10/21/chartex" xmlns:cx3="http://schemas.microsoft.com/office/drawing/2016/5/9/chartex" xmlns:cx4="http://schemas.microsoft.com/office/drawing/2016/5/10/chartex" xmlns:cx5="http://schemas.microsoft.com/office/drawing/2016/5/11/chartex" xmlns:mc="http://schemas.openxmlformats.org/markup-compatibility/2006" xmlns:o="urn:schemas-microsoft-com:office:office" xmlns:r="http://schemas.openxmlformats.org/officeDocument/2006/relationships" xmlns:m="http://schemas.openxmlformats.org/officeDocument/2006/math" xmlns:v="urn:schemas-microsoft-com:vml" xmlns:wp14="http://schemas.microsoft.com/office/word/2010/wordprocessingDrawing" xmlns:wp="http://schemas.openxmlformats.org/drawingml/2006/wordprocessingDrawing" xmlns:w10="urn:schemas-microsoft-com:office:word" xmlns:w="http://schemas.openxmlformats.org/wordprocessingml/2006/main" xmlns:w14="http://schemas.microsoft.com/office/word/2010/wordml" xmlns:w15="http://schemas.microsoft.com/office/word/2012/wordml" xmlns:w16se="http://schemas.microsoft.com/office/word/2015/wordml/symex" xmlns:wpg="http://schemas.microsoft.com/office/word/2010/wordprocessingGroup" xmlns:wpi="http://schemas.microsoft.com/office/word/2010/wordprocessingInk" xmlns:wne="http://schemas.microsoft.com/office/word/2006/wordml" xmlns:wps="http://schemas.microsoft.com/office/word/2010/wordprocessingShape" mc:Ignorable="w14 w15 w16se wp14">
   <w:footnote w:type="separator" w:id="-1">
     <w:p>
       <w:r>
@@ -2214,7 +2290,7 @@
 </file>
 
 <file path=word/numbering.xml><?xml version="1.0" encoding="utf-8"?>
-<w:numbering xmlns:wpc="http://schemas.microsoft.com/office/word/2010/wordprocessingCanvas" xmlns:mc="http://schemas.openxmlformats.org/markup-compatibility/2006" xmlns:o="urn:schemas-microsoft-com:office:office" xmlns:r="http://schemas.openxmlformats.org/officeDocument/2006/relationships" xmlns:m="http://schemas.openxmlformats.org/officeDocument/2006/math" xmlns:v="urn:schemas-microsoft-com:vml" xmlns:wp14="http://schemas.microsoft.com/office/word/2010/wordprocessingDrawing" xmlns:wp="http://schemas.openxmlformats.org/drawingml/2006/wordprocessingDrawing" xmlns:w10="urn:schemas-microsoft-com:office:word" xmlns:w="http://schemas.openxmlformats.org/wordprocessingml/2006/main" xmlns:w14="http://schemas.microsoft.com/office/word/2010/wordml" xmlns:w15="http://schemas.microsoft.com/office/word/2012/wordml" xmlns:wpg="http://schemas.microsoft.com/office/word/2010/wordprocessingGroup" xmlns:wpi="http://schemas.microsoft.com/office/word/2010/wordprocessingInk" xmlns:wne="http://schemas.microsoft.com/office/word/2006/wordml" xmlns:wps="http://schemas.microsoft.com/office/word/2010/wordprocessingShape" mc:Ignorable="w14 w15 wp14">
+<w:numbering xmlns:wpc="http://schemas.microsoft.com/office/word/2010/wordprocessingCanvas" xmlns:cx="http://schemas.microsoft.com/office/drawing/2014/chartex" xmlns:cx1="http://schemas.microsoft.com/office/drawing/2015/9/8/chartex" xmlns:cx2="http://schemas.microsoft.com/office/drawing/2015/10/21/chartex" xmlns:cx3="http://schemas.microsoft.com/office/drawing/2016/5/9/chartex" xmlns:cx4="http://schemas.microsoft.com/office/drawing/2016/5/10/chartex" xmlns:cx5="http://schemas.microsoft.com/office/drawing/2016/5/11/chartex" xmlns:mc="http://schemas.openxmlformats.org/markup-compatibility/2006" xmlns:o="urn:schemas-microsoft-com:office:office" xmlns:r="http://schemas.openxmlformats.org/officeDocument/2006/relationships" xmlns:m="http://schemas.openxmlformats.org/officeDocument/2006/math" xmlns:v="urn:schemas-microsoft-com:vml" xmlns:wp14="http://schemas.microsoft.com/office/word/2010/wordprocessingDrawing" xmlns:wp="http://schemas.openxmlformats.org/drawingml/2006/wordprocessingDrawing" xmlns:w10="urn:schemas-microsoft-com:office:word" xmlns:w="http://schemas.openxmlformats.org/wordprocessingml/2006/main" xmlns:w14="http://schemas.microsoft.com/office/word/2010/wordml" xmlns:w15="http://schemas.microsoft.com/office/word/2012/wordml" xmlns:w16se="http://schemas.microsoft.com/office/word/2015/wordml/symex" xmlns:wpg="http://schemas.microsoft.com/office/word/2010/wordprocessingGroup" xmlns:wpi="http://schemas.microsoft.com/office/word/2010/wordprocessingInk" xmlns:wne="http://schemas.microsoft.com/office/word/2006/wordml" xmlns:wps="http://schemas.microsoft.com/office/word/2010/wordprocessingShape" mc:Ignorable="w14 w15 w16se wp14">
   <w:abstractNum w:abstractNumId="0" w15:restartNumberingAfterBreak="0">
     <w:nsid w:val="32D302D9"/>
     <w:multiLevelType w:val="multilevel"/>
@@ -2222,7 +2298,7 @@
     <w:lvl w:ilvl="0">
       <w:start w:val="1"/>
       <w:numFmt w:val="decimal"/>
-      <w:pStyle w:val="Heading1"/>
+      <w:pStyle w:val="Cabealho1"/>
       <w:lvlText w:val="%1."/>
       <w:lvlJc w:val="left"/>
       <w:pPr>
@@ -2232,7 +2308,7 @@
     <w:lvl w:ilvl="1">
       <w:start w:val="1"/>
       <w:numFmt w:val="decimal"/>
-      <w:pStyle w:val="Heading2"/>
+      <w:pStyle w:val="Cabealho2"/>
       <w:lvlText w:val="%1.%2."/>
       <w:lvlJc w:val="left"/>
       <w:pPr>
@@ -2429,7 +2505,7 @@
 </file>
 
 <file path=word/styles.xml><?xml version="1.0" encoding="utf-8"?>
-<w:styles xmlns:mc="http://schemas.openxmlformats.org/markup-compatibility/2006" xmlns:r="http://schemas.openxmlformats.org/officeDocument/2006/relationships" xmlns:w="http://schemas.openxmlformats.org/wordprocessingml/2006/main" xmlns:w14="http://schemas.microsoft.com/office/word/2010/wordml" xmlns:w15="http://schemas.microsoft.com/office/word/2012/wordml" mc:Ignorable="w14 w15">
+<w:styles xmlns:mc="http://schemas.openxmlformats.org/markup-compatibility/2006" xmlns:r="http://schemas.openxmlformats.org/officeDocument/2006/relationships" xmlns:w="http://schemas.openxmlformats.org/wordprocessingml/2006/main" xmlns:w14="http://schemas.microsoft.com/office/word/2010/wordml" xmlns:w15="http://schemas.microsoft.com/office/word/2012/wordml" xmlns:w16se="http://schemas.microsoft.com/office/word/2015/wordml/symex" mc:Ignorable="w14 w15 w16se">
   <w:docDefaults>
     <w:rPrDefault>
       <w:rPr>
@@ -2445,7 +2521,7 @@
       </w:pPr>
     </w:pPrDefault>
   </w:docDefaults>
-  <w:latentStyles w:defLockedState="0" w:defUIPriority="99" w:defSemiHidden="0" w:defUnhideWhenUsed="0" w:defQFormat="0" w:count="371">
+  <w:latentStyles w:defLockedState="0" w:defUIPriority="99" w:defSemiHidden="0" w:defUnhideWhenUsed="0" w:defQFormat="0" w:count="374">
     <w:lsdException w:name="Normal" w:uiPriority="0" w:qFormat="1"/>
     <w:lsdException w:name="heading 1" w:uiPriority="9" w:qFormat="1"/>
     <w:lsdException w:name="heading 2" w:semiHidden="1" w:uiPriority="9" w:unhideWhenUsed="1" w:qFormat="1"/>
@@ -2551,7 +2627,6 @@
     <w:lsdException w:name="HTML Sample" w:semiHidden="1" w:unhideWhenUsed="1"/>
     <w:lsdException w:name="HTML Typewriter" w:semiHidden="1" w:unhideWhenUsed="1"/>
     <w:lsdException w:name="HTML Variable" w:semiHidden="1" w:unhideWhenUsed="1"/>
-    <w:lsdException w:name="Normal Table" w:semiHidden="1" w:unhideWhenUsed="1"/>
     <w:lsdException w:name="annotation subject" w:semiHidden="1" w:unhideWhenUsed="1"/>
     <w:lsdException w:name="No List" w:semiHidden="1" w:unhideWhenUsed="1"/>
     <w:lsdException w:name="Outline List 1" w:semiHidden="1" w:unhideWhenUsed="1"/>
@@ -2596,7 +2671,6 @@
     <w:lsdException w:name="Table Professional" w:semiHidden="1" w:unhideWhenUsed="1"/>
     <w:lsdException w:name="Table Subtle 1" w:semiHidden="1" w:unhideWhenUsed="1"/>
     <w:lsdException w:name="Table Subtle 2" w:semiHidden="1" w:unhideWhenUsed="1"/>
-    <w:lsdException w:name="Table Web 1" w:semiHidden="1" w:unhideWhenUsed="1"/>
     <w:lsdException w:name="Table Web 2" w:semiHidden="1" w:unhideWhenUsed="1"/>
     <w:lsdException w:name="Table Web 3" w:semiHidden="1" w:unhideWhenUsed="1"/>
     <w:lsdException w:name="Balloon Text" w:semiHidden="1" w:unhideWhenUsed="1"/>
@@ -2817,6 +2891,9 @@
     <w:lsdException w:name="List Table 5 Dark Accent 6" w:uiPriority="50"/>
     <w:lsdException w:name="List Table 6 Colorful Accent 6" w:uiPriority="51"/>
     <w:lsdException w:name="List Table 7 Colorful Accent 6" w:uiPriority="52"/>
+    <w:lsdException w:name="Mention" w:semiHidden="1" w:unhideWhenUsed="1"/>
+    <w:lsdException w:name="Smart Hyperlink" w:semiHidden="1" w:unhideWhenUsed="1"/>
+    <w:lsdException w:name="Hashtag" w:semiHidden="1" w:unhideWhenUsed="1"/>
   </w:latentStyles>
   <w:style w:type="paragraph" w:default="1" w:styleId="Normal">
     <w:name w:val="Normal"/>
@@ -2826,11 +2903,11 @@
       <w:spacing w:line="276" w:lineRule="auto"/>
     </w:pPr>
   </w:style>
-  <w:style w:type="paragraph" w:styleId="Heading1">
+  <w:style w:type="paragraph" w:styleId="Cabealho1">
     <w:name w:val="heading 1"/>
     <w:basedOn w:val="Normal"/>
     <w:next w:val="Normal"/>
-    <w:link w:val="Heading1Char"/>
+    <w:link w:val="Cabealho1Carter"/>
     <w:autoRedefine/>
     <w:uiPriority w:val="9"/>
     <w:qFormat/>
@@ -2852,11 +2929,11 @@
       <w:lang w:val="en-US"/>
     </w:rPr>
   </w:style>
-  <w:style w:type="paragraph" w:styleId="Heading2">
+  <w:style w:type="paragraph" w:styleId="Cabealho2">
     <w:name w:val="heading 2"/>
-    <w:basedOn w:val="Heading1"/>
+    <w:basedOn w:val="Cabealho1"/>
     <w:next w:val="Normal"/>
-    <w:link w:val="Heading2Char"/>
+    <w:link w:val="Cabealho2Carter"/>
     <w:uiPriority w:val="9"/>
     <w:unhideWhenUsed/>
     <w:qFormat/>
@@ -2876,13 +2953,13 @@
       <w:lang w:val="pt-PT"/>
     </w:rPr>
   </w:style>
-  <w:style w:type="character" w:default="1" w:styleId="DefaultParagraphFont">
+  <w:style w:type="character" w:default="1" w:styleId="Tipodeletrapredefinidodopargrafo">
     <w:name w:val="Default Paragraph Font"/>
     <w:uiPriority w:val="1"/>
     <w:semiHidden/>
     <w:unhideWhenUsed/>
   </w:style>
-  <w:style w:type="table" w:default="1" w:styleId="TableNormal">
+  <w:style w:type="table" w:default="1" w:styleId="Tabelanormal">
     <w:name w:val="Normal Table"/>
     <w:uiPriority w:val="99"/>
     <w:semiHidden/>
@@ -2897,16 +2974,16 @@
       </w:tblCellMar>
     </w:tblPr>
   </w:style>
-  <w:style w:type="numbering" w:default="1" w:styleId="NoList">
+  <w:style w:type="numbering" w:default="1" w:styleId="Semlista">
     <w:name w:val="No List"/>
     <w:uiPriority w:val="99"/>
     <w:semiHidden/>
     <w:unhideWhenUsed/>
   </w:style>
-  <w:style w:type="paragraph" w:styleId="Header">
+  <w:style w:type="paragraph" w:styleId="Cabealho">
     <w:name w:val="header"/>
     <w:basedOn w:val="Normal"/>
-    <w:link w:val="HeaderChar"/>
+    <w:link w:val="CabealhoCarter"/>
     <w:uiPriority w:val="99"/>
     <w:unhideWhenUsed/>
     <w:rsid w:val="00832028"/>
@@ -2918,17 +2995,17 @@
       <w:spacing w:after="0" w:line="240" w:lineRule="auto"/>
     </w:pPr>
   </w:style>
-  <w:style w:type="character" w:customStyle="1" w:styleId="HeaderChar">
-    <w:name w:val="Header Char"/>
-    <w:basedOn w:val="DefaultParagraphFont"/>
-    <w:link w:val="Header"/>
+  <w:style w:type="character" w:customStyle="1" w:styleId="CabealhoCarter">
+    <w:name w:val="Cabeçalho Caráter"/>
+    <w:basedOn w:val="Tipodeletrapredefinidodopargrafo"/>
+    <w:link w:val="Cabealho"/>
     <w:uiPriority w:val="99"/>
     <w:rsid w:val="00832028"/>
   </w:style>
-  <w:style w:type="paragraph" w:styleId="Footer">
+  <w:style w:type="paragraph" w:styleId="Rodap">
     <w:name w:val="footer"/>
     <w:basedOn w:val="Normal"/>
-    <w:link w:val="FooterChar"/>
+    <w:link w:val="RodapCarter"/>
     <w:uiPriority w:val="99"/>
     <w:unhideWhenUsed/>
     <w:rsid w:val="00832028"/>
@@ -2940,14 +3017,14 @@
       <w:spacing w:after="0" w:line="240" w:lineRule="auto"/>
     </w:pPr>
   </w:style>
-  <w:style w:type="character" w:customStyle="1" w:styleId="FooterChar">
-    <w:name w:val="Footer Char"/>
-    <w:basedOn w:val="DefaultParagraphFont"/>
-    <w:link w:val="Footer"/>
+  <w:style w:type="character" w:customStyle="1" w:styleId="RodapCarter">
+    <w:name w:val="Rodapé Caráter"/>
+    <w:basedOn w:val="Tipodeletrapredefinidodopargrafo"/>
+    <w:link w:val="Rodap"/>
     <w:uiPriority w:val="99"/>
     <w:rsid w:val="00832028"/>
   </w:style>
-  <w:style w:type="paragraph" w:styleId="TOC1">
+  <w:style w:type="paragraph" w:styleId="ndice1">
     <w:name w:val="toc 1"/>
     <w:basedOn w:val="Normal"/>
     <w:next w:val="Normal"/>
@@ -2966,7 +3043,7 @@
       <w:szCs w:val="20"/>
     </w:rPr>
   </w:style>
-  <w:style w:type="paragraph" w:styleId="TOC2">
+  <w:style w:type="paragraph" w:styleId="ndice2">
     <w:name w:val="toc 2"/>
     <w:basedOn w:val="Normal"/>
     <w:next w:val="Normal"/>
@@ -2984,7 +3061,7 @@
       <w:szCs w:val="20"/>
     </w:rPr>
   </w:style>
-  <w:style w:type="paragraph" w:styleId="TOC3">
+  <w:style w:type="paragraph" w:styleId="ndice3">
     <w:name w:val="toc 3"/>
     <w:basedOn w:val="Normal"/>
     <w:next w:val="Normal"/>
@@ -3003,7 +3080,7 @@
       <w:szCs w:val="20"/>
     </w:rPr>
   </w:style>
-  <w:style w:type="paragraph" w:styleId="TOC4">
+  <w:style w:type="paragraph" w:styleId="ndice4">
     <w:name w:val="toc 4"/>
     <w:basedOn w:val="Normal"/>
     <w:next w:val="Normal"/>
@@ -3020,7 +3097,7 @@
       <w:szCs w:val="18"/>
     </w:rPr>
   </w:style>
-  <w:style w:type="paragraph" w:styleId="TOC5">
+  <w:style w:type="paragraph" w:styleId="ndice5">
     <w:name w:val="toc 5"/>
     <w:basedOn w:val="Normal"/>
     <w:next w:val="Normal"/>
@@ -3037,7 +3114,7 @@
       <w:szCs w:val="18"/>
     </w:rPr>
   </w:style>
-  <w:style w:type="paragraph" w:styleId="TOC6">
+  <w:style w:type="paragraph" w:styleId="ndice6">
     <w:name w:val="toc 6"/>
     <w:basedOn w:val="Normal"/>
     <w:next w:val="Normal"/>
@@ -3054,7 +3131,7 @@
       <w:szCs w:val="18"/>
     </w:rPr>
   </w:style>
-  <w:style w:type="paragraph" w:styleId="TOC7">
+  <w:style w:type="paragraph" w:styleId="ndice7">
     <w:name w:val="toc 7"/>
     <w:basedOn w:val="Normal"/>
     <w:next w:val="Normal"/>
@@ -3071,7 +3148,7 @@
       <w:szCs w:val="18"/>
     </w:rPr>
   </w:style>
-  <w:style w:type="paragraph" w:styleId="TOC8">
+  <w:style w:type="paragraph" w:styleId="ndice8">
     <w:name w:val="toc 8"/>
     <w:basedOn w:val="Normal"/>
     <w:next w:val="Normal"/>
@@ -3088,7 +3165,7 @@
       <w:szCs w:val="18"/>
     </w:rPr>
   </w:style>
-  <w:style w:type="paragraph" w:styleId="TOC9">
+  <w:style w:type="paragraph" w:styleId="ndice9">
     <w:name w:val="toc 9"/>
     <w:basedOn w:val="Normal"/>
     <w:next w:val="Normal"/>
@@ -3105,10 +3182,10 @@
       <w:szCs w:val="18"/>
     </w:rPr>
   </w:style>
-  <w:style w:type="character" w:customStyle="1" w:styleId="Heading1Char">
-    <w:name w:val="Heading 1 Char"/>
-    <w:basedOn w:val="DefaultParagraphFont"/>
-    <w:link w:val="Heading1"/>
+  <w:style w:type="character" w:customStyle="1" w:styleId="Cabealho1Carter">
+    <w:name w:val="Cabeçalho 1 Caráter"/>
+    <w:basedOn w:val="Tipodeletrapredefinidodopargrafo"/>
+    <w:link w:val="Cabealho1"/>
     <w:uiPriority w:val="9"/>
     <w:rsid w:val="00832028"/>
     <w:rPr>
@@ -3119,10 +3196,10 @@
       <w:lang w:val="en-US"/>
     </w:rPr>
   </w:style>
-  <w:style w:type="character" w:customStyle="1" w:styleId="Heading2Char">
-    <w:name w:val="Heading 2 Char"/>
-    <w:basedOn w:val="DefaultParagraphFont"/>
-    <w:link w:val="Heading2"/>
+  <w:style w:type="character" w:customStyle="1" w:styleId="Cabealho2Carter">
+    <w:name w:val="Cabeçalho 2 Caráter"/>
+    <w:basedOn w:val="Tipodeletrapredefinidodopargrafo"/>
+    <w:link w:val="Cabealho2"/>
     <w:uiPriority w:val="9"/>
     <w:rsid w:val="008D00CA"/>
     <w:rPr>
@@ -3132,9 +3209,9 @@
       <w:szCs w:val="32"/>
     </w:rPr>
   </w:style>
-  <w:style w:type="character" w:styleId="Hyperlink">
+  <w:style w:type="character" w:styleId="Hiperligao">
     <w:name w:val="Hyperlink"/>
-    <w:basedOn w:val="DefaultParagraphFont"/>
+    <w:basedOn w:val="Tipodeletrapredefinidodopargrafo"/>
     <w:uiPriority w:val="99"/>
     <w:unhideWhenUsed/>
     <w:rsid w:val="00832028"/>
@@ -3143,9 +3220,9 @@
       <w:u w:val="single"/>
     </w:rPr>
   </w:style>
-  <w:style w:type="character" w:styleId="BookTitle">
+  <w:style w:type="character" w:styleId="TtulodoLivro">
     <w:name w:val="Book Title"/>
-    <w:basedOn w:val="DefaultParagraphFont"/>
+    <w:basedOn w:val="Tipodeletrapredefinidodopargrafo"/>
     <w:uiPriority w:val="33"/>
     <w:qFormat/>
     <w:rsid w:val="008D00CA"/>
@@ -3157,7 +3234,7 @@
       <w:spacing w:val="5"/>
     </w:rPr>
   </w:style>
-  <w:style w:type="paragraph" w:styleId="ListParagraph">
+  <w:style w:type="paragraph" w:styleId="PargrafodaLista">
     <w:name w:val="List Paragraph"/>
     <w:basedOn w:val="Normal"/>
     <w:uiPriority w:val="34"/>
@@ -3437,7 +3514,7 @@
 </file>
 
 <file path=customXml/itemProps1.xml><?xml version="1.0" encoding="utf-8"?>
-<ds:datastoreItem xmlns:ds="http://schemas.openxmlformats.org/officeDocument/2006/customXml" ds:itemID="{D8367581-B318-49ED-B43A-D333CCCA1F78}">
+<ds:datastoreItem xmlns:ds="http://schemas.openxmlformats.org/officeDocument/2006/customXml" ds:itemID="{35A3094A-F65D-4025-96A5-A26EF9AB0C09}">
   <ds:schemaRefs>
     <ds:schemaRef ds:uri="http://schemas.openxmlformats.org/officeDocument/2006/bibliography"/>
   </ds:schemaRefs>

</xml_diff>